<commit_message>
Did some work in communication skills
</commit_message>
<xml_diff>
--- a/Courses/Communication Skills (HSS-118)/Assignments/Assignment No 04/Assignment No 04 Solved.docx
+++ b/Courses/Communication Skills (HSS-118)/Assignments/Assignment No 04/Assignment No 04 Solved.docx
@@ -350,7 +350,7 @@
                     <w:rPr>
                       <w:b/>
                     </w:rPr>
-                    <w:t>june</w:t>
+                    <w:t>June</w:t>
                   </w:r>
                   <w:r>
                     <w:rPr>
@@ -707,7 +707,7 @@
     </w:p>
     <w:p>
       <w:pPr>
-        <w:spacing w:line="240" w:lineRule="auto"/>
+        <w:spacing w:after="0" w:line="240" w:lineRule="auto"/>
         <w:rPr>
           <w:rFonts w:ascii="Britannic Bold" w:hAnsi="Britannic Bold"/>
           <w:color w:val="000000" w:themeColor="text1"/>
@@ -725,17 +725,442 @@
         <w:t>Answer:</w:t>
       </w:r>
     </w:p>
-    <w:p>
-      <w:pPr>
-        <w:spacing w:line="240" w:lineRule="auto"/>
-        <w:rPr>
-          <w:rFonts w:ascii="Britannic Bold" w:hAnsi="Britannic Bold"/>
-          <w:color w:val="000000" w:themeColor="text1"/>
-          <w:sz w:val="36"/>
-          <w:szCs w:val="36"/>
-        </w:rPr>
-      </w:pPr>
-    </w:p>
+    <w:tbl>
+      <w:tblPr>
+        <w:tblStyle w:val="GridTable4-Accent5"/>
+        <w:tblW w:w="0" w:type="auto"/>
+        <w:tblBorders>
+          <w:top w:val="single" w:sz="8" w:space="0" w:color="000000" w:themeColor="text1"/>
+          <w:left w:val="single" w:sz="8" w:space="0" w:color="000000" w:themeColor="text1"/>
+          <w:bottom w:val="single" w:sz="8" w:space="0" w:color="000000" w:themeColor="text1"/>
+          <w:right w:val="single" w:sz="8" w:space="0" w:color="000000" w:themeColor="text1"/>
+          <w:insideH w:val="single" w:sz="8" w:space="0" w:color="000000" w:themeColor="text1"/>
+          <w:insideV w:val="single" w:sz="8" w:space="0" w:color="000000" w:themeColor="text1"/>
+        </w:tblBorders>
+        <w:tblLook w:val="04A0" w:firstRow="1" w:lastRow="0" w:firstColumn="1" w:lastColumn="0" w:noHBand="0" w:noVBand="1"/>
+      </w:tblPr>
+      <w:tblGrid>
+        <w:gridCol w:w="4788"/>
+        <w:gridCol w:w="4788"/>
+      </w:tblGrid>
+      <w:tr>
+        <w:trPr>
+          <w:cnfStyle w:val="100000000000" w:firstRow="1" w:lastRow="0" w:firstColumn="0" w:lastColumn="0" w:oddVBand="0" w:evenVBand="0" w:oddHBand="0" w:evenHBand="0" w:firstRowFirstColumn="0" w:firstRowLastColumn="0" w:lastRowFirstColumn="0" w:lastRowLastColumn="0"/>
+        </w:trPr>
+        <w:tc>
+          <w:tcPr>
+            <w:cnfStyle w:val="001000000000" w:firstRow="0" w:lastRow="0" w:firstColumn="1" w:lastColumn="0" w:oddVBand="0" w:evenVBand="0" w:oddHBand="0" w:evenHBand="0" w:firstRowFirstColumn="0" w:firstRowLastColumn="0" w:lastRowFirstColumn="0" w:lastRowLastColumn="0"/>
+            <w:tcW w:w="4788" w:type="dxa"/>
+            <w:tcBorders>
+              <w:top w:val="none" w:sz="0" w:space="0" w:color="auto"/>
+              <w:left w:val="none" w:sz="0" w:space="0" w:color="auto"/>
+              <w:bottom w:val="none" w:sz="0" w:space="0" w:color="auto"/>
+              <w:right w:val="none" w:sz="0" w:space="0" w:color="auto"/>
+            </w:tcBorders>
+          </w:tcPr>
+          <w:p>
+            <w:pPr>
+              <w:tabs>
+                <w:tab w:val="left" w:pos="5190"/>
+              </w:tabs>
+              <w:jc w:val="center"/>
+              <w:rPr>
+                <w:rFonts w:ascii="Times New Roman" w:hAnsi="Times New Roman" w:cs="Times New Roman"/>
+                <w:b w:val="0"/>
+                <w:bCs w:val="0"/>
+                <w:sz w:val="32"/>
+                <w:szCs w:val="32"/>
+              </w:rPr>
+            </w:pPr>
+            <w:r>
+              <w:rPr>
+                <w:rFonts w:ascii="Times New Roman" w:hAnsi="Times New Roman" w:cs="Times New Roman"/>
+                <w:b w:val="0"/>
+                <w:bCs w:val="0"/>
+                <w:sz w:val="32"/>
+                <w:szCs w:val="32"/>
+              </w:rPr>
+              <w:t>Sales Letters</w:t>
+            </w:r>
+          </w:p>
+        </w:tc>
+        <w:tc>
+          <w:tcPr>
+            <w:tcW w:w="4788" w:type="dxa"/>
+            <w:tcBorders>
+              <w:top w:val="none" w:sz="0" w:space="0" w:color="auto"/>
+              <w:left w:val="none" w:sz="0" w:space="0" w:color="auto"/>
+              <w:bottom w:val="none" w:sz="0" w:space="0" w:color="auto"/>
+              <w:right w:val="none" w:sz="0" w:space="0" w:color="auto"/>
+            </w:tcBorders>
+          </w:tcPr>
+          <w:p>
+            <w:pPr>
+              <w:tabs>
+                <w:tab w:val="left" w:pos="5190"/>
+              </w:tabs>
+              <w:jc w:val="center"/>
+              <w:cnfStyle w:val="100000000000" w:firstRow="1" w:lastRow="0" w:firstColumn="0" w:lastColumn="0" w:oddVBand="0" w:evenVBand="0" w:oddHBand="0" w:evenHBand="0" w:firstRowFirstColumn="0" w:firstRowLastColumn="0" w:lastRowFirstColumn="0" w:lastRowLastColumn="0"/>
+              <w:rPr>
+                <w:rFonts w:ascii="Times New Roman" w:hAnsi="Times New Roman" w:cs="Times New Roman"/>
+                <w:b w:val="0"/>
+                <w:bCs w:val="0"/>
+                <w:sz w:val="32"/>
+                <w:szCs w:val="32"/>
+              </w:rPr>
+            </w:pPr>
+            <w:r>
+              <w:rPr>
+                <w:rFonts w:ascii="Times New Roman" w:hAnsi="Times New Roman" w:cs="Times New Roman"/>
+                <w:b w:val="0"/>
+                <w:bCs w:val="0"/>
+                <w:sz w:val="32"/>
+                <w:szCs w:val="32"/>
+              </w:rPr>
+              <w:t>Sales Promotion Letters</w:t>
+            </w:r>
+          </w:p>
+        </w:tc>
+      </w:tr>
+      <w:tr>
+        <w:trPr>
+          <w:cnfStyle w:val="000000100000" w:firstRow="0" w:lastRow="0" w:firstColumn="0" w:lastColumn="0" w:oddVBand="0" w:evenVBand="0" w:oddHBand="1" w:evenHBand="0" w:firstRowFirstColumn="0" w:firstRowLastColumn="0" w:lastRowFirstColumn="0" w:lastRowLastColumn="0"/>
+          <w:trHeight w:val="40"/>
+        </w:trPr>
+        <w:tc>
+          <w:tcPr>
+            <w:cnfStyle w:val="001000000000" w:firstRow="0" w:lastRow="0" w:firstColumn="1" w:lastColumn="0" w:oddVBand="0" w:evenVBand="0" w:oddHBand="0" w:evenHBand="0" w:firstRowFirstColumn="0" w:firstRowLastColumn="0" w:lastRowFirstColumn="0" w:lastRowLastColumn="0"/>
+            <w:tcW w:w="4788" w:type="dxa"/>
+            <w:shd w:val="clear" w:color="auto" w:fill="auto"/>
+          </w:tcPr>
+          <w:p>
+            <w:pPr>
+              <w:tabs>
+                <w:tab w:val="left" w:pos="5190"/>
+              </w:tabs>
+              <w:rPr>
+                <w:rFonts w:ascii="Britannic Bold" w:hAnsi="Britannic Bold"/>
+                <w:color w:val="000000" w:themeColor="text1"/>
+                <w:sz w:val="36"/>
+                <w:szCs w:val="36"/>
+              </w:rPr>
+            </w:pPr>
+          </w:p>
+        </w:tc>
+        <w:tc>
+          <w:tcPr>
+            <w:tcW w:w="4788" w:type="dxa"/>
+            <w:shd w:val="clear" w:color="auto" w:fill="auto"/>
+          </w:tcPr>
+          <w:p>
+            <w:pPr>
+              <w:tabs>
+                <w:tab w:val="left" w:pos="5190"/>
+              </w:tabs>
+              <w:cnfStyle w:val="000000100000" w:firstRow="0" w:lastRow="0" w:firstColumn="0" w:lastColumn="0" w:oddVBand="0" w:evenVBand="0" w:oddHBand="1" w:evenHBand="0" w:firstRowFirstColumn="0" w:firstRowLastColumn="0" w:lastRowFirstColumn="0" w:lastRowLastColumn="0"/>
+              <w:rPr>
+                <w:rFonts w:ascii="Britannic Bold" w:hAnsi="Britannic Bold"/>
+                <w:color w:val="000000" w:themeColor="text1"/>
+                <w:sz w:val="36"/>
+                <w:szCs w:val="36"/>
+              </w:rPr>
+            </w:pPr>
+          </w:p>
+        </w:tc>
+      </w:tr>
+      <w:tr>
+        <w:trPr>
+          <w:trHeight w:val="1663"/>
+        </w:trPr>
+        <w:tc>
+          <w:tcPr>
+            <w:cnfStyle w:val="001000000000" w:firstRow="0" w:lastRow="0" w:firstColumn="1" w:lastColumn="0" w:oddVBand="0" w:evenVBand="0" w:oddHBand="0" w:evenHBand="0" w:firstRowFirstColumn="0" w:firstRowLastColumn="0" w:lastRowFirstColumn="0" w:lastRowLastColumn="0"/>
+            <w:tcW w:w="4788" w:type="dxa"/>
+            <w:shd w:val="clear" w:color="auto" w:fill="DAEEF3" w:themeFill="accent5" w:themeFillTint="33"/>
+          </w:tcPr>
+          <w:p>
+            <w:pPr>
+              <w:jc w:val="both"/>
+              <w:rPr>
+                <w:rFonts w:ascii="Times New Roman" w:hAnsi="Times New Roman" w:cs="Times New Roman"/>
+                <w:b w:val="0"/>
+                <w:bCs w:val="0"/>
+                <w:sz w:val="24"/>
+                <w:szCs w:val="24"/>
+              </w:rPr>
+            </w:pPr>
+            <w:r>
+              <w:rPr>
+                <w:rFonts w:ascii="Times New Roman" w:hAnsi="Times New Roman" w:cs="Times New Roman"/>
+                <w:b w:val="0"/>
+                <w:bCs w:val="0"/>
+                <w:sz w:val="24"/>
+                <w:szCs w:val="24"/>
+              </w:rPr>
+              <w:t>Sales letters are primarily used to introduce a product, service, or company to potential customers, with the aim of generating interest and persuading them to make a purchase. The main goal is to sell a product or service directly.</w:t>
+            </w:r>
+          </w:p>
+        </w:tc>
+        <w:tc>
+          <w:tcPr>
+            <w:tcW w:w="4788" w:type="dxa"/>
+            <w:shd w:val="clear" w:color="auto" w:fill="DAEEF3" w:themeFill="accent5" w:themeFillTint="33"/>
+          </w:tcPr>
+          <w:p>
+            <w:pPr>
+              <w:jc w:val="both"/>
+              <w:cnfStyle w:val="000000000000" w:firstRow="0" w:lastRow="0" w:firstColumn="0" w:lastColumn="0" w:oddVBand="0" w:evenVBand="0" w:oddHBand="0" w:evenHBand="0" w:firstRowFirstColumn="0" w:firstRowLastColumn="0" w:lastRowFirstColumn="0" w:lastRowLastColumn="0"/>
+              <w:rPr>
+                <w:rFonts w:ascii="Times New Roman" w:hAnsi="Times New Roman" w:cs="Times New Roman"/>
+                <w:sz w:val="24"/>
+                <w:szCs w:val="24"/>
+              </w:rPr>
+            </w:pPr>
+            <w:r>
+              <w:rPr>
+                <w:rFonts w:ascii="Times New Roman" w:hAnsi="Times New Roman" w:cs="Times New Roman"/>
+                <w:sz w:val="24"/>
+                <w:szCs w:val="24"/>
+              </w:rPr>
+              <w:t>Sales promotion letters are used to inform existing customers or prospects about specific promotions, discounts, special offers, or events related to a product or service. The primary goal is to encourage immediate action or purchase.</w:t>
+            </w:r>
+          </w:p>
+        </w:tc>
+      </w:tr>
+      <w:tr>
+        <w:trPr>
+          <w:cnfStyle w:val="000000100000" w:firstRow="0" w:lastRow="0" w:firstColumn="0" w:lastColumn="0" w:oddVBand="0" w:evenVBand="0" w:oddHBand="1" w:evenHBand="0" w:firstRowFirstColumn="0" w:firstRowLastColumn="0" w:lastRowFirstColumn="0" w:lastRowLastColumn="0"/>
+          <w:trHeight w:val="1780"/>
+        </w:trPr>
+        <w:tc>
+          <w:tcPr>
+            <w:cnfStyle w:val="001000000000" w:firstRow="0" w:lastRow="0" w:firstColumn="1" w:lastColumn="0" w:oddVBand="0" w:evenVBand="0" w:oddHBand="0" w:evenHBand="0" w:firstRowFirstColumn="0" w:firstRowLastColumn="0" w:lastRowFirstColumn="0" w:lastRowLastColumn="0"/>
+            <w:tcW w:w="4788" w:type="dxa"/>
+            <w:shd w:val="clear" w:color="auto" w:fill="F2F2F2" w:themeFill="background1" w:themeFillShade="F2"/>
+          </w:tcPr>
+          <w:p>
+            <w:pPr>
+              <w:jc w:val="both"/>
+              <w:rPr>
+                <w:rFonts w:ascii="Times New Roman" w:hAnsi="Times New Roman" w:cs="Times New Roman"/>
+                <w:b w:val="0"/>
+                <w:bCs w:val="0"/>
+                <w:sz w:val="24"/>
+                <w:szCs w:val="24"/>
+              </w:rPr>
+            </w:pPr>
+            <w:r>
+              <w:rPr>
+                <w:rFonts w:ascii="Times New Roman" w:hAnsi="Times New Roman" w:cs="Times New Roman"/>
+                <w:b w:val="0"/>
+                <w:bCs w:val="0"/>
+                <w:sz w:val="24"/>
+                <w:szCs w:val="24"/>
+              </w:rPr>
+              <w:t>Sales letters provide detailed information about the features, benefits, and unique selling propositions of a product or service. They often include testimonials, customer reviews, and compelling offers to entice the reader.</w:t>
+            </w:r>
+          </w:p>
+          <w:p>
+            <w:pPr>
+              <w:tabs>
+                <w:tab w:val="left" w:pos="5190"/>
+              </w:tabs>
+              <w:rPr>
+                <w:rFonts w:ascii="Times New Roman" w:hAnsi="Times New Roman" w:cs="Times New Roman"/>
+                <w:b w:val="0"/>
+                <w:bCs w:val="0"/>
+                <w:color w:val="000000" w:themeColor="text1"/>
+                <w:sz w:val="24"/>
+                <w:szCs w:val="24"/>
+              </w:rPr>
+            </w:pPr>
+          </w:p>
+        </w:tc>
+        <w:tc>
+          <w:tcPr>
+            <w:tcW w:w="4788" w:type="dxa"/>
+            <w:shd w:val="clear" w:color="auto" w:fill="F2F2F2" w:themeFill="background1" w:themeFillShade="F2"/>
+          </w:tcPr>
+          <w:p>
+            <w:pPr>
+              <w:jc w:val="both"/>
+              <w:cnfStyle w:val="000000100000" w:firstRow="0" w:lastRow="0" w:firstColumn="0" w:lastColumn="0" w:oddVBand="0" w:evenVBand="0" w:oddHBand="1" w:evenHBand="0" w:firstRowFirstColumn="0" w:firstRowLastColumn="0" w:lastRowFirstColumn="0" w:lastRowLastColumn="0"/>
+              <w:rPr>
+                <w:rFonts w:ascii="Times New Roman" w:hAnsi="Times New Roman" w:cs="Times New Roman"/>
+                <w:sz w:val="24"/>
+                <w:szCs w:val="24"/>
+              </w:rPr>
+            </w:pPr>
+            <w:r>
+              <w:rPr>
+                <w:rFonts w:ascii="Times New Roman" w:hAnsi="Times New Roman" w:cs="Times New Roman"/>
+                <w:sz w:val="24"/>
+                <w:szCs w:val="24"/>
+              </w:rPr>
+              <w:t>Sales promotion letters focus on the promotional aspect of a product or service. They emphasize limited-time offers, exclusive deals, bundled packages, or other incentives to create a sense of urgency and motivate the recipient to take advantage of the promotion.</w:t>
+            </w:r>
+          </w:p>
+        </w:tc>
+      </w:tr>
+      <w:tr>
+        <w:trPr>
+          <w:trHeight w:val="1420"/>
+        </w:trPr>
+        <w:tc>
+          <w:tcPr>
+            <w:cnfStyle w:val="001000000000" w:firstRow="0" w:lastRow="0" w:firstColumn="1" w:lastColumn="0" w:oddVBand="0" w:evenVBand="0" w:oddHBand="0" w:evenHBand="0" w:firstRowFirstColumn="0" w:firstRowLastColumn="0" w:lastRowFirstColumn="0" w:lastRowLastColumn="0"/>
+            <w:tcW w:w="4788" w:type="dxa"/>
+            <w:shd w:val="clear" w:color="auto" w:fill="DAEEF3" w:themeFill="accent5" w:themeFillTint="33"/>
+          </w:tcPr>
+          <w:p>
+            <w:pPr>
+              <w:jc w:val="both"/>
+              <w:rPr>
+                <w:rFonts w:ascii="Times New Roman" w:hAnsi="Times New Roman" w:cs="Times New Roman"/>
+                <w:b w:val="0"/>
+                <w:bCs w:val="0"/>
+                <w:sz w:val="24"/>
+                <w:szCs w:val="24"/>
+              </w:rPr>
+            </w:pPr>
+            <w:r>
+              <w:rPr>
+                <w:rFonts w:ascii="Times New Roman" w:hAnsi="Times New Roman" w:cs="Times New Roman"/>
+                <w:b w:val="0"/>
+                <w:bCs w:val="0"/>
+                <w:sz w:val="24"/>
+                <w:szCs w:val="24"/>
+              </w:rPr>
+              <w:t>Sales letters are typically sent to a targeted list of potential customers who have shown some interest or are part of the company's customer database. The goal is to convert leads into actual buyers.</w:t>
+            </w:r>
+          </w:p>
+        </w:tc>
+        <w:tc>
+          <w:tcPr>
+            <w:tcW w:w="4788" w:type="dxa"/>
+            <w:shd w:val="clear" w:color="auto" w:fill="DAEEF3" w:themeFill="accent5" w:themeFillTint="33"/>
+          </w:tcPr>
+          <w:p>
+            <w:pPr>
+              <w:jc w:val="both"/>
+              <w:cnfStyle w:val="000000000000" w:firstRow="0" w:lastRow="0" w:firstColumn="0" w:lastColumn="0" w:oddVBand="0" w:evenVBand="0" w:oddHBand="0" w:evenHBand="0" w:firstRowFirstColumn="0" w:firstRowLastColumn="0" w:lastRowFirstColumn="0" w:lastRowLastColumn="0"/>
+              <w:rPr>
+                <w:rFonts w:ascii="Times New Roman" w:hAnsi="Times New Roman" w:cs="Times New Roman"/>
+                <w:sz w:val="24"/>
+                <w:szCs w:val="24"/>
+              </w:rPr>
+            </w:pPr>
+            <w:r>
+              <w:rPr>
+                <w:rFonts w:ascii="Times New Roman" w:hAnsi="Times New Roman" w:cs="Times New Roman"/>
+                <w:sz w:val="24"/>
+                <w:szCs w:val="24"/>
+              </w:rPr>
+              <w:t>Sales promotion letters are typically sent to existing customers, subscribers, or a broader audience to stimulate repeat purchases or attract new customers through promotional deals.</w:t>
+            </w:r>
+          </w:p>
+        </w:tc>
+      </w:tr>
+      <w:tr>
+        <w:trPr>
+          <w:cnfStyle w:val="000000100000" w:firstRow="0" w:lastRow="0" w:firstColumn="0" w:lastColumn="0" w:oddVBand="0" w:evenVBand="0" w:oddHBand="1" w:evenHBand="0" w:firstRowFirstColumn="0" w:firstRowLastColumn="0" w:lastRowFirstColumn="0" w:lastRowLastColumn="0"/>
+          <w:trHeight w:val="1744"/>
+        </w:trPr>
+        <w:tc>
+          <w:tcPr>
+            <w:cnfStyle w:val="001000000000" w:firstRow="0" w:lastRow="0" w:firstColumn="1" w:lastColumn="0" w:oddVBand="0" w:evenVBand="0" w:oddHBand="0" w:evenHBand="0" w:firstRowFirstColumn="0" w:firstRowLastColumn="0" w:lastRowFirstColumn="0" w:lastRowLastColumn="0"/>
+            <w:tcW w:w="4788" w:type="dxa"/>
+            <w:shd w:val="clear" w:color="auto" w:fill="F2F2F2" w:themeFill="background1" w:themeFillShade="F2"/>
+          </w:tcPr>
+          <w:p>
+            <w:pPr>
+              <w:jc w:val="both"/>
+              <w:rPr>
+                <w:rFonts w:ascii="Times New Roman" w:hAnsi="Times New Roman" w:cs="Times New Roman"/>
+                <w:b w:val="0"/>
+                <w:bCs w:val="0"/>
+                <w:sz w:val="24"/>
+                <w:szCs w:val="24"/>
+              </w:rPr>
+            </w:pPr>
+            <w:r>
+              <w:rPr>
+                <w:rFonts w:ascii="Times New Roman" w:hAnsi="Times New Roman" w:cs="Times New Roman"/>
+                <w:b w:val="0"/>
+                <w:bCs w:val="0"/>
+                <w:sz w:val="24"/>
+                <w:szCs w:val="24"/>
+              </w:rPr>
+              <w:t>Sales letters are usually personalized and addressed directly to the recipient. They can be sent via traditional mail or electronically via email or online platforms.</w:t>
+            </w:r>
+          </w:p>
+        </w:tc>
+        <w:tc>
+          <w:tcPr>
+            <w:tcW w:w="4788" w:type="dxa"/>
+            <w:shd w:val="clear" w:color="auto" w:fill="F2F2F2" w:themeFill="background1" w:themeFillShade="F2"/>
+          </w:tcPr>
+          <w:p>
+            <w:pPr>
+              <w:jc w:val="both"/>
+              <w:cnfStyle w:val="000000100000" w:firstRow="0" w:lastRow="0" w:firstColumn="0" w:lastColumn="0" w:oddVBand="0" w:evenVBand="0" w:oddHBand="1" w:evenHBand="0" w:firstRowFirstColumn="0" w:firstRowLastColumn="0" w:lastRowFirstColumn="0" w:lastRowLastColumn="0"/>
+              <w:rPr>
+                <w:rFonts w:ascii="Times New Roman" w:hAnsi="Times New Roman" w:cs="Times New Roman"/>
+                <w:sz w:val="24"/>
+                <w:szCs w:val="24"/>
+              </w:rPr>
+            </w:pPr>
+            <w:r>
+              <w:rPr>
+                <w:rFonts w:ascii="Times New Roman" w:hAnsi="Times New Roman" w:cs="Times New Roman"/>
+                <w:sz w:val="24"/>
+                <w:szCs w:val="24"/>
+              </w:rPr>
+              <w:t>Sales promotion letters can be sent through various channels, including direct mail, email campaigns, social media, or SMS/text messages. The chosen format depends on the target audience and the most effective means of reaching them.</w:t>
+            </w:r>
+          </w:p>
+        </w:tc>
+      </w:tr>
+      <w:tr>
+        <w:trPr>
+          <w:trHeight w:val="133"/>
+        </w:trPr>
+        <w:tc>
+          <w:tcPr>
+            <w:cnfStyle w:val="001000000000" w:firstRow="0" w:lastRow="0" w:firstColumn="1" w:lastColumn="0" w:oddVBand="0" w:evenVBand="0" w:oddHBand="0" w:evenHBand="0" w:firstRowFirstColumn="0" w:firstRowLastColumn="0" w:lastRowFirstColumn="0" w:lastRowLastColumn="0"/>
+            <w:tcW w:w="4788" w:type="dxa"/>
+            <w:shd w:val="clear" w:color="auto" w:fill="auto"/>
+          </w:tcPr>
+          <w:p>
+            <w:pPr>
+              <w:jc w:val="both"/>
+              <w:rPr>
+                <w:rFonts w:ascii="Times New Roman" w:hAnsi="Times New Roman" w:cs="Times New Roman"/>
+                <w:sz w:val="24"/>
+                <w:szCs w:val="24"/>
+              </w:rPr>
+            </w:pPr>
+          </w:p>
+        </w:tc>
+        <w:tc>
+          <w:tcPr>
+            <w:tcW w:w="4788" w:type="dxa"/>
+            <w:shd w:val="clear" w:color="auto" w:fill="auto"/>
+          </w:tcPr>
+          <w:p>
+            <w:pPr>
+              <w:jc w:val="both"/>
+              <w:cnfStyle w:val="000000000000" w:firstRow="0" w:lastRow="0" w:firstColumn="0" w:lastColumn="0" w:oddVBand="0" w:evenVBand="0" w:oddHBand="0" w:evenHBand="0" w:firstRowFirstColumn="0" w:firstRowLastColumn="0" w:lastRowFirstColumn="0" w:lastRowLastColumn="0"/>
+              <w:rPr>
+                <w:rFonts w:ascii="Times New Roman" w:hAnsi="Times New Roman" w:cs="Times New Roman"/>
+                <w:sz w:val="24"/>
+                <w:szCs w:val="24"/>
+              </w:rPr>
+            </w:pPr>
+          </w:p>
+        </w:tc>
+      </w:tr>
+    </w:tbl>
     <w:p>
       <w:pPr>
         <w:tabs>
@@ -1712,6 +2137,225 @@
       <w:u w:val="single"/>
     </w:rPr>
   </w:style>
+  <w:style w:type="table" w:styleId="TableGrid">
+    <w:name w:val="Table Grid"/>
+    <w:basedOn w:val="TableNormal"/>
+    <w:uiPriority w:val="59"/>
+    <w:rsid w:val="00E443A6"/>
+    <w:pPr>
+      <w:spacing w:after="0" w:line="240" w:lineRule="auto"/>
+    </w:pPr>
+    <w:tblPr>
+      <w:tblBorders>
+        <w:top w:val="single" w:sz="4" w:space="0" w:color="auto"/>
+        <w:left w:val="single" w:sz="4" w:space="0" w:color="auto"/>
+        <w:bottom w:val="single" w:sz="4" w:space="0" w:color="auto"/>
+        <w:right w:val="single" w:sz="4" w:space="0" w:color="auto"/>
+        <w:insideH w:val="single" w:sz="4" w:space="0" w:color="auto"/>
+        <w:insideV w:val="single" w:sz="4" w:space="0" w:color="auto"/>
+      </w:tblBorders>
+    </w:tblPr>
+  </w:style>
+  <w:style w:type="table" w:styleId="GridTable4-Accent5">
+    <w:name w:val="Grid Table 4 Accent 5"/>
+    <w:basedOn w:val="TableNormal"/>
+    <w:uiPriority w:val="49"/>
+    <w:rsid w:val="00E443A6"/>
+    <w:pPr>
+      <w:spacing w:after="0" w:line="240" w:lineRule="auto"/>
+    </w:pPr>
+    <w:tblPr>
+      <w:tblStyleRowBandSize w:val="1"/>
+      <w:tblStyleColBandSize w:val="1"/>
+      <w:tblBorders>
+        <w:top w:val="single" w:sz="4" w:space="0" w:color="92CDDC" w:themeColor="accent5" w:themeTint="99"/>
+        <w:left w:val="single" w:sz="4" w:space="0" w:color="92CDDC" w:themeColor="accent5" w:themeTint="99"/>
+        <w:bottom w:val="single" w:sz="4" w:space="0" w:color="92CDDC" w:themeColor="accent5" w:themeTint="99"/>
+        <w:right w:val="single" w:sz="4" w:space="0" w:color="92CDDC" w:themeColor="accent5" w:themeTint="99"/>
+        <w:insideH w:val="single" w:sz="4" w:space="0" w:color="92CDDC" w:themeColor="accent5" w:themeTint="99"/>
+        <w:insideV w:val="single" w:sz="4" w:space="0" w:color="92CDDC" w:themeColor="accent5" w:themeTint="99"/>
+      </w:tblBorders>
+    </w:tblPr>
+    <w:tblStylePr w:type="firstRow">
+      <w:rPr>
+        <w:b/>
+        <w:bCs/>
+        <w:color w:val="FFFFFF" w:themeColor="background1"/>
+      </w:rPr>
+      <w:tblPr/>
+      <w:tcPr>
+        <w:tcBorders>
+          <w:top w:val="single" w:sz="4" w:space="0" w:color="4BACC6" w:themeColor="accent5"/>
+          <w:left w:val="single" w:sz="4" w:space="0" w:color="4BACC6" w:themeColor="accent5"/>
+          <w:bottom w:val="single" w:sz="4" w:space="0" w:color="4BACC6" w:themeColor="accent5"/>
+          <w:right w:val="single" w:sz="4" w:space="0" w:color="4BACC6" w:themeColor="accent5"/>
+          <w:insideH w:val="nil"/>
+          <w:insideV w:val="nil"/>
+        </w:tcBorders>
+        <w:shd w:val="clear" w:color="auto" w:fill="4BACC6" w:themeFill="accent5"/>
+      </w:tcPr>
+    </w:tblStylePr>
+    <w:tblStylePr w:type="lastRow">
+      <w:rPr>
+        <w:b/>
+        <w:bCs/>
+      </w:rPr>
+      <w:tblPr/>
+      <w:tcPr>
+        <w:tcBorders>
+          <w:top w:val="double" w:sz="4" w:space="0" w:color="4BACC6" w:themeColor="accent5"/>
+        </w:tcBorders>
+      </w:tcPr>
+    </w:tblStylePr>
+    <w:tblStylePr w:type="firstCol">
+      <w:rPr>
+        <w:b/>
+        <w:bCs/>
+      </w:rPr>
+    </w:tblStylePr>
+    <w:tblStylePr w:type="lastCol">
+      <w:rPr>
+        <w:b/>
+        <w:bCs/>
+      </w:rPr>
+    </w:tblStylePr>
+    <w:tblStylePr w:type="band1Vert">
+      <w:tblPr/>
+      <w:tcPr>
+        <w:shd w:val="clear" w:color="auto" w:fill="DAEEF3" w:themeFill="accent5" w:themeFillTint="33"/>
+      </w:tcPr>
+    </w:tblStylePr>
+    <w:tblStylePr w:type="band1Horz">
+      <w:tblPr/>
+      <w:tcPr>
+        <w:shd w:val="clear" w:color="auto" w:fill="DAEEF3" w:themeFill="accent5" w:themeFillTint="33"/>
+      </w:tcPr>
+    </w:tblStylePr>
+  </w:style>
+  <w:style w:type="table" w:styleId="ListTable3-Accent5">
+    <w:name w:val="List Table 3 Accent 5"/>
+    <w:basedOn w:val="TableNormal"/>
+    <w:uiPriority w:val="48"/>
+    <w:rsid w:val="00E443A6"/>
+    <w:pPr>
+      <w:spacing w:after="0" w:line="240" w:lineRule="auto"/>
+    </w:pPr>
+    <w:tblPr>
+      <w:tblStyleRowBandSize w:val="1"/>
+      <w:tblStyleColBandSize w:val="1"/>
+      <w:tblBorders>
+        <w:top w:val="single" w:sz="4" w:space="0" w:color="4BACC6" w:themeColor="accent5"/>
+        <w:left w:val="single" w:sz="4" w:space="0" w:color="4BACC6" w:themeColor="accent5"/>
+        <w:bottom w:val="single" w:sz="4" w:space="0" w:color="4BACC6" w:themeColor="accent5"/>
+        <w:right w:val="single" w:sz="4" w:space="0" w:color="4BACC6" w:themeColor="accent5"/>
+      </w:tblBorders>
+    </w:tblPr>
+    <w:tblStylePr w:type="firstRow">
+      <w:rPr>
+        <w:b/>
+        <w:bCs/>
+        <w:color w:val="FFFFFF" w:themeColor="background1"/>
+      </w:rPr>
+      <w:tblPr/>
+      <w:tcPr>
+        <w:shd w:val="clear" w:color="auto" w:fill="4BACC6" w:themeFill="accent5"/>
+      </w:tcPr>
+    </w:tblStylePr>
+    <w:tblStylePr w:type="lastRow">
+      <w:rPr>
+        <w:b/>
+        <w:bCs/>
+      </w:rPr>
+      <w:tblPr/>
+      <w:tcPr>
+        <w:tcBorders>
+          <w:top w:val="double" w:sz="4" w:space="0" w:color="4BACC6" w:themeColor="accent5"/>
+        </w:tcBorders>
+        <w:shd w:val="clear" w:color="auto" w:fill="FFFFFF" w:themeFill="background1"/>
+      </w:tcPr>
+    </w:tblStylePr>
+    <w:tblStylePr w:type="firstCol">
+      <w:rPr>
+        <w:b/>
+        <w:bCs/>
+      </w:rPr>
+      <w:tblPr/>
+      <w:tcPr>
+        <w:tcBorders>
+          <w:right w:val="nil"/>
+        </w:tcBorders>
+        <w:shd w:val="clear" w:color="auto" w:fill="FFFFFF" w:themeFill="background1"/>
+      </w:tcPr>
+    </w:tblStylePr>
+    <w:tblStylePr w:type="lastCol">
+      <w:rPr>
+        <w:b/>
+        <w:bCs/>
+      </w:rPr>
+      <w:tblPr/>
+      <w:tcPr>
+        <w:tcBorders>
+          <w:left w:val="nil"/>
+        </w:tcBorders>
+        <w:shd w:val="clear" w:color="auto" w:fill="FFFFFF" w:themeFill="background1"/>
+      </w:tcPr>
+    </w:tblStylePr>
+    <w:tblStylePr w:type="band1Vert">
+      <w:tblPr/>
+      <w:tcPr>
+        <w:tcBorders>
+          <w:left w:val="single" w:sz="4" w:space="0" w:color="4BACC6" w:themeColor="accent5"/>
+          <w:right w:val="single" w:sz="4" w:space="0" w:color="4BACC6" w:themeColor="accent5"/>
+        </w:tcBorders>
+      </w:tcPr>
+    </w:tblStylePr>
+    <w:tblStylePr w:type="band1Horz">
+      <w:tblPr/>
+      <w:tcPr>
+        <w:tcBorders>
+          <w:top w:val="single" w:sz="4" w:space="0" w:color="4BACC6" w:themeColor="accent5"/>
+          <w:bottom w:val="single" w:sz="4" w:space="0" w:color="4BACC6" w:themeColor="accent5"/>
+          <w:insideH w:val="nil"/>
+        </w:tcBorders>
+      </w:tcPr>
+    </w:tblStylePr>
+    <w:tblStylePr w:type="neCell">
+      <w:tblPr/>
+      <w:tcPr>
+        <w:tcBorders>
+          <w:left w:val="nil"/>
+          <w:bottom w:val="nil"/>
+        </w:tcBorders>
+      </w:tcPr>
+    </w:tblStylePr>
+    <w:tblStylePr w:type="nwCell">
+      <w:tblPr/>
+      <w:tcPr>
+        <w:tcBorders>
+          <w:bottom w:val="nil"/>
+          <w:right w:val="nil"/>
+        </w:tcBorders>
+      </w:tcPr>
+    </w:tblStylePr>
+    <w:tblStylePr w:type="seCell">
+      <w:tblPr/>
+      <w:tcPr>
+        <w:tcBorders>
+          <w:top w:val="double" w:sz="4" w:space="0" w:color="4BACC6" w:themeColor="accent5"/>
+          <w:left w:val="nil"/>
+        </w:tcBorders>
+      </w:tcPr>
+    </w:tblStylePr>
+    <w:tblStylePr w:type="swCell">
+      <w:tblPr/>
+      <w:tcPr>
+        <w:tcBorders>
+          <w:top w:val="double" w:sz="4" w:space="0" w:color="4BACC6" w:themeColor="accent5"/>
+          <w:right w:val="nil"/>
+        </w:tcBorders>
+      </w:tcPr>
+    </w:tblStylePr>
+  </w:style>
 </w:styles>
 </file>
 

</xml_diff>